<commit_message>
Added draft testScenario Matrix and updated Design Document
Draft of testScenarios is added.
Design Document has been updated to include Cucumber.
</commit_message>
<xml_diff>
--- a/Design Document.docx
+++ b/Design Document.docx
@@ -30,8 +30,6 @@
       <w:r>
         <w:t>Postman is a tool used for API Testing with HTTP requests. It is heavily customisable to create a Test Framework to test APIs, which in turn test the Server.</w:t>
       </w:r>
-      <w:bookmarkStart w:id="0" w:name="_GoBack"/>
-      <w:bookmarkEnd w:id="0"/>
     </w:p>
     <w:p>
       <w:pPr>
@@ -86,6 +84,34 @@
     </w:p>
     <w:p>
       <w:pPr>
+        <w:pStyle w:val="Heading3"/>
+      </w:pPr>
+      <w:r>
+        <w:t>Cucumber</w:t>
+      </w:r>
+    </w:p>
+    <w:p>
+      <w:r>
+        <w:t xml:space="preserve">Cucumber can be implemented to provide BDD </w:t>
+      </w:r>
+      <w:r>
+        <w:t>functionality.</w:t>
+      </w:r>
+      <w:r>
+        <w:t xml:space="preserve"> This enables the tests to be written in Plain </w:t>
+      </w:r>
+      <w:r>
+        <w:t>English</w:t>
+      </w:r>
+      <w:r>
+        <w:t xml:space="preserve"> that would aid the client in understanding what</w:t>
+      </w:r>
+      <w:r>
+        <w:t xml:space="preserve"> we are testing.</w:t>
+      </w:r>
+    </w:p>
+    <w:p>
+      <w:pPr>
         <w:pStyle w:val="Heading1"/>
       </w:pPr>
       <w:r>
@@ -358,25 +384,23 @@
     </w:p>
     <w:p>
       <w:r>
+        <w:lastRenderedPageBreak/>
         <w:t>The test Methods will call support functions within the Page Object to enable Selenium to navigate the web page, enter data and retrieve information. The Test Methods will be written in the TestNG framework.</w:t>
       </w:r>
+    </w:p>
+    <w:p>
+      <w:r>
+        <w:t>On top of this, Cucumber will be used to provide a platform to define the tests in Plain English. Its support methods will then link in with the Test Methods file. Cucumber is used primarily to liaise with the client so they can easily see what we are testing.</w:t>
+      </w:r>
+      <w:bookmarkStart w:id="0" w:name="_GoBack"/>
+      <w:bookmarkEnd w:id="0"/>
     </w:p>
     <w:p>
       <w:pPr>
         <w:pStyle w:val="Heading1"/>
       </w:pPr>
       <w:r>
-        <w:lastRenderedPageBreak/>
-        <w:t>Postman</w:t>
-      </w:r>
-      <w:r>
-        <w:t xml:space="preserve"> High Level</w:t>
-      </w:r>
-      <w:r>
-        <w:t xml:space="preserve"> Test</w:t>
-      </w:r>
-      <w:r>
-        <w:t>s</w:t>
+        <w:t>Postman High Level Tests</w:t>
       </w:r>
     </w:p>
     <w:tbl>
@@ -1178,6 +1202,40 @@
             </w:pPr>
             <w:r>
               <w:t>Employees can be searched for either by Name or Employee Number.</w:t>
+            </w:r>
+          </w:p>
+        </w:tc>
+      </w:tr>
+      <w:tr>
+        <w:tc>
+          <w:tcPr>
+            <w:cnfStyle w:val="001000000000" w:firstRow="0" w:lastRow="0" w:firstColumn="1" w:lastColumn="0" w:oddVBand="0" w:evenVBand="0" w:oddHBand="0" w:evenHBand="0" w:firstRowFirstColumn="0" w:firstRowLastColumn="0" w:lastRowFirstColumn="0" w:lastRowLastColumn="0"/>
+            <w:tcW w:w="421" w:type="dxa"/>
+          </w:tcPr>
+          <w:p>
+            <w:r>
+              <w:t>6</w:t>
+            </w:r>
+          </w:p>
+        </w:tc>
+        <w:tc>
+          <w:tcPr>
+            <w:tcW w:w="8595" w:type="dxa"/>
+          </w:tcPr>
+          <w:p>
+            <w:pPr>
+              <w:cnfStyle w:val="000000000000" w:firstRow="0" w:lastRow="0" w:firstColumn="0" w:lastColumn="0" w:oddVBand="0" w:evenVBand="0" w:oddHBand="0" w:evenHBand="0" w:firstRowFirstColumn="0" w:firstRowLastColumn="0" w:lastRowFirstColumn="0" w:lastRowLastColumn="0"/>
+            </w:pPr>
+            <w:r>
+              <w:t xml:space="preserve">The Admin Employee UI is a single window which updates for different contexts: View/Edit. Edit adding additional buttons to Save or Cancel the edit. </w:t>
+            </w:r>
+            <w:proofErr w:type="gramStart"/>
+            <w:r>
+              <w:t>Also</w:t>
+            </w:r>
+            <w:proofErr w:type="gramEnd"/>
+            <w:r>
+              <w:t xml:space="preserve"> the text fields will become editable in the Edit view and Read Only in the View context.</w:t>
             </w:r>
           </w:p>
         </w:tc>

</xml_diff>

<commit_message>
Updated TestScenarios, Readme and Design Document
Design Document now includes additional assumptions.
TestScenarios now include a list of other Test Cases that should be implemented in Selenium for Testing.
Readme has been updated.
</commit_message>
<xml_diff>
--- a/Design Document.docx
+++ b/Design Document.docx
@@ -390,10 +390,150 @@
     </w:p>
     <w:p>
       <w:r>
-        <w:t>On top of this, Cucumber will be used to provide a platform to define the tests in Plain English. Its support methods will then link in with the Test Methods file. Cucumber is used primarily to liaise with the client so they can easily see what we are testing.</w:t>
+        <w:t xml:space="preserve">On top of this, Cucumber will be used to provide a platform to define the tests in Plain English. Its support methods will then link in with the Test Methods file. Cucumber is used primarily to liaise with the </w:t>
+      </w:r>
+      <w:r>
+        <w:t>client,</w:t>
+      </w:r>
+      <w:r>
+        <w:t xml:space="preserve"> so they can easily see what we are testing.</w:t>
+      </w:r>
+    </w:p>
+    <w:p>
+      <w:r>
+        <w:t xml:space="preserve">Cucumber hasn’t been implemented with my code. An example for </w:t>
+      </w:r>
+      <w:proofErr w:type="spellStart"/>
+      <w:r>
+        <w:t>t</w:t>
+      </w:r>
+      <w:r>
+        <w:t>est_searchEmployeeByIDValid</w:t>
+      </w:r>
+      <w:proofErr w:type="spellEnd"/>
+      <w:r>
+        <w:t>, the scenario would look like:</w:t>
       </w:r>
       <w:bookmarkStart w:id="0" w:name="_GoBack"/>
       <w:bookmarkEnd w:id="0"/>
+    </w:p>
+    <w:p>
+      <w:pPr>
+        <w:rPr>
+          <w:i/>
+        </w:rPr>
+      </w:pPr>
+      <w:r>
+        <w:rPr>
+          <w:b/>
+          <w:i/>
+        </w:rPr>
+        <w:t>Feature</w:t>
+      </w:r>
+      <w:r>
+        <w:rPr>
+          <w:i/>
+        </w:rPr>
+        <w:t>: Admin Employee UI</w:t>
+      </w:r>
+      <w:r>
+        <w:rPr>
+          <w:i/>
+        </w:rPr>
+        <w:br/>
+        <w:t>As a Manager</w:t>
+      </w:r>
+      <w:r>
+        <w:rPr>
+          <w:i/>
+        </w:rPr>
+        <w:br/>
+        <w:t>I want to be able to add, remove and edit employees</w:t>
+      </w:r>
+      <w:r>
+        <w:rPr>
+          <w:i/>
+        </w:rPr>
+        <w:br/>
+        <w:t>So that I can manage Performance Reviews</w:t>
+      </w:r>
+    </w:p>
+    <w:p>
+      <w:pPr>
+        <w:rPr>
+          <w:i/>
+        </w:rPr>
+      </w:pPr>
+      <w:r>
+        <w:rPr>
+          <w:b/>
+          <w:i/>
+        </w:rPr>
+        <w:t>Scenario</w:t>
+      </w:r>
+      <w:r>
+        <w:rPr>
+          <w:i/>
+        </w:rPr>
+        <w:t>: User wants to Search for an Employee by their ID</w:t>
+      </w:r>
+      <w:r>
+        <w:rPr>
+          <w:i/>
+        </w:rPr>
+        <w:br/>
+      </w:r>
+      <w:r>
+        <w:rPr>
+          <w:b/>
+          <w:i/>
+        </w:rPr>
+        <w:t>When</w:t>
+      </w:r>
+      <w:r>
+        <w:rPr>
+          <w:i/>
+        </w:rPr>
+        <w:t xml:space="preserve"> I go to the Admin Employee UI</w:t>
+      </w:r>
+      <w:r>
+        <w:rPr>
+          <w:i/>
+        </w:rPr>
+        <w:br/>
+      </w:r>
+      <w:r>
+        <w:rPr>
+          <w:b/>
+          <w:i/>
+        </w:rPr>
+        <w:t>Then</w:t>
+      </w:r>
+      <w:r>
+        <w:rPr>
+          <w:i/>
+        </w:rPr>
+        <w:t xml:space="preserve"> I should see a Search Bar</w:t>
+      </w:r>
+      <w:r>
+        <w:rPr>
+          <w:i/>
+        </w:rPr>
+        <w:br/>
+      </w:r>
+      <w:r>
+        <w:rPr>
+          <w:b/>
+          <w:i/>
+        </w:rPr>
+        <w:t>And</w:t>
+      </w:r>
+      <w:r>
+        <w:rPr>
+          <w:i/>
+        </w:rPr>
+        <w:t xml:space="preserve"> be able to enter an Employee ID in the field</w:t>
+      </w:r>
     </w:p>
     <w:p>
       <w:pPr>
@@ -1021,8 +1161,8 @@
         <w:tblLook w:val="04A0" w:firstRow="1" w:lastRow="0" w:firstColumn="1" w:lastColumn="0" w:noHBand="0" w:noVBand="1"/>
       </w:tblPr>
       <w:tblGrid>
-        <w:gridCol w:w="421"/>
-        <w:gridCol w:w="8595"/>
+        <w:gridCol w:w="440"/>
+        <w:gridCol w:w="8586"/>
       </w:tblGrid>
       <w:tr>
         <w:trPr>
@@ -1229,13 +1369,224 @@
             <w:r>
               <w:t xml:space="preserve">The Admin Employee UI is a single window which updates for different contexts: View/Edit. Edit adding additional buttons to Save or Cancel the edit. </w:t>
             </w:r>
-            <w:proofErr w:type="gramStart"/>
-            <w:r>
-              <w:t>Also</w:t>
-            </w:r>
-            <w:proofErr w:type="gramEnd"/>
+            <w:r>
+              <w:t>Also,</w:t>
+            </w:r>
             <w:r>
               <w:t xml:space="preserve"> the text fields will become editable in the Edit view and Read Only in the View context.</w:t>
+            </w:r>
+          </w:p>
+        </w:tc>
+      </w:tr>
+      <w:tr>
+        <w:trPr>
+          <w:cnfStyle w:val="000000100000" w:firstRow="0" w:lastRow="0" w:firstColumn="0" w:lastColumn="0" w:oddVBand="0" w:evenVBand="0" w:oddHBand="1" w:evenHBand="0" w:firstRowFirstColumn="0" w:firstRowLastColumn="0" w:lastRowFirstColumn="0" w:lastRowLastColumn="0"/>
+        </w:trPr>
+        <w:tc>
+          <w:tcPr>
+            <w:cnfStyle w:val="001000000000" w:firstRow="0" w:lastRow="0" w:firstColumn="1" w:lastColumn="0" w:oddVBand="0" w:evenVBand="0" w:oddHBand="0" w:evenHBand="0" w:firstRowFirstColumn="0" w:firstRowLastColumn="0" w:lastRowFirstColumn="0" w:lastRowLastColumn="0"/>
+            <w:tcW w:w="421" w:type="dxa"/>
+          </w:tcPr>
+          <w:p>
+            <w:r>
+              <w:t>7</w:t>
+            </w:r>
+          </w:p>
+        </w:tc>
+        <w:tc>
+          <w:tcPr>
+            <w:tcW w:w="8595" w:type="dxa"/>
+          </w:tcPr>
+          <w:p>
+            <w:pPr>
+              <w:cnfStyle w:val="000000100000" w:firstRow="0" w:lastRow="0" w:firstColumn="0" w:lastColumn="0" w:oddVBand="0" w:evenVBand="0" w:oddHBand="1" w:evenHBand="0" w:firstRowFirstColumn="0" w:firstRowLastColumn="0" w:lastRowFirstColumn="0" w:lastRowLastColumn="0"/>
+            </w:pPr>
+            <w:r>
+              <w:t>The Admin Employee UI has validation on the Text Fields. Any invalid characters or lengths cause the field to be highlighted in red. Hovering over them displays an error message.</w:t>
+            </w:r>
+          </w:p>
+        </w:tc>
+      </w:tr>
+      <w:tr>
+        <w:tc>
+          <w:tcPr>
+            <w:cnfStyle w:val="001000000000" w:firstRow="0" w:lastRow="0" w:firstColumn="1" w:lastColumn="0" w:oddVBand="0" w:evenVBand="0" w:oddHBand="0" w:evenHBand="0" w:firstRowFirstColumn="0" w:firstRowLastColumn="0" w:lastRowFirstColumn="0" w:lastRowLastColumn="0"/>
+            <w:tcW w:w="421" w:type="dxa"/>
+          </w:tcPr>
+          <w:p>
+            <w:r>
+              <w:t>8</w:t>
+            </w:r>
+          </w:p>
+        </w:tc>
+        <w:tc>
+          <w:tcPr>
+            <w:tcW w:w="8595" w:type="dxa"/>
+          </w:tcPr>
+          <w:p>
+            <w:pPr>
+              <w:cnfStyle w:val="000000000000" w:firstRow="0" w:lastRow="0" w:firstColumn="0" w:lastColumn="0" w:oddVBand="0" w:evenVBand="0" w:oddHBand="0" w:evenHBand="0" w:firstRowFirstColumn="0" w:firstRowLastColumn="0" w:lastRowFirstColumn="0" w:lastRowLastColumn="0"/>
+            </w:pPr>
+            <w:r>
+              <w:t xml:space="preserve">The </w:t>
+            </w:r>
+            <w:r>
+              <w:t>Admin Assign Performance Review</w:t>
+            </w:r>
+            <w:r>
+              <w:t xml:space="preserve"> UI uses a similar Search Bar to the Admin Employee UI, whereby an Employee can be searched for by their Name or ID.</w:t>
+            </w:r>
+          </w:p>
+        </w:tc>
+      </w:tr>
+      <w:tr>
+        <w:trPr>
+          <w:cnfStyle w:val="000000100000" w:firstRow="0" w:lastRow="0" w:firstColumn="0" w:lastColumn="0" w:oddVBand="0" w:evenVBand="0" w:oddHBand="1" w:evenHBand="0" w:firstRowFirstColumn="0" w:firstRowLastColumn="0" w:lastRowFirstColumn="0" w:lastRowLastColumn="0"/>
+        </w:trPr>
+        <w:tc>
+          <w:tcPr>
+            <w:cnfStyle w:val="001000000000" w:firstRow="0" w:lastRow="0" w:firstColumn="1" w:lastColumn="0" w:oddVBand="0" w:evenVBand="0" w:oddHBand="0" w:evenHBand="0" w:firstRowFirstColumn="0" w:firstRowLastColumn="0" w:lastRowFirstColumn="0" w:lastRowLastColumn="0"/>
+            <w:tcW w:w="421" w:type="dxa"/>
+          </w:tcPr>
+          <w:p>
+            <w:r>
+              <w:lastRenderedPageBreak/>
+              <w:t>9</w:t>
+            </w:r>
+          </w:p>
+        </w:tc>
+        <w:tc>
+          <w:tcPr>
+            <w:tcW w:w="8595" w:type="dxa"/>
+          </w:tcPr>
+          <w:p>
+            <w:pPr>
+              <w:cnfStyle w:val="000000100000" w:firstRow="0" w:lastRow="0" w:firstColumn="0" w:lastColumn="0" w:oddVBand="0" w:evenVBand="0" w:oddHBand="1" w:evenHBand="0" w:firstRowFirstColumn="0" w:firstRowLastColumn="0" w:lastRowFirstColumn="0" w:lastRowLastColumn="0"/>
+            </w:pPr>
+            <w:r>
+              <w:t xml:space="preserve">The </w:t>
+            </w:r>
+            <w:r>
+              <w:t>Admin Assign Performance Review</w:t>
+            </w:r>
+            <w:r>
+              <w:t xml:space="preserve"> UI has two fields (Employee to perform review, Employee who the review is for) and a dropdown box (Selects what performance review to do. Finally, there is a button to send out the review.</w:t>
+            </w:r>
+          </w:p>
+        </w:tc>
+      </w:tr>
+      <w:tr>
+        <w:tc>
+          <w:tcPr>
+            <w:cnfStyle w:val="001000000000" w:firstRow="0" w:lastRow="0" w:firstColumn="1" w:lastColumn="0" w:oddVBand="0" w:evenVBand="0" w:oddHBand="0" w:evenHBand="0" w:firstRowFirstColumn="0" w:firstRowLastColumn="0" w:lastRowFirstColumn="0" w:lastRowLastColumn="0"/>
+            <w:tcW w:w="421" w:type="dxa"/>
+          </w:tcPr>
+          <w:p>
+            <w:r>
+              <w:t>10</w:t>
+            </w:r>
+          </w:p>
+        </w:tc>
+        <w:tc>
+          <w:tcPr>
+            <w:tcW w:w="8595" w:type="dxa"/>
+          </w:tcPr>
+          <w:p>
+            <w:pPr>
+              <w:cnfStyle w:val="000000000000" w:firstRow="0" w:lastRow="0" w:firstColumn="0" w:lastColumn="0" w:oddVBand="0" w:evenVBand="0" w:oddHBand="0" w:evenHBand="0" w:firstRowFirstColumn="0" w:firstRowLastColumn="0" w:lastRowFirstColumn="0" w:lastRowLastColumn="0"/>
+            </w:pPr>
+            <w:r>
+              <w:t>The Admin Assign Performance Review UI sends out an email to the Employee doing the Review when Submit is clicked.</w:t>
+            </w:r>
+          </w:p>
+        </w:tc>
+      </w:tr>
+      <w:tr>
+        <w:trPr>
+          <w:cnfStyle w:val="000000100000" w:firstRow="0" w:lastRow="0" w:firstColumn="0" w:lastColumn="0" w:oddVBand="0" w:evenVBand="0" w:oddHBand="1" w:evenHBand="0" w:firstRowFirstColumn="0" w:firstRowLastColumn="0" w:lastRowFirstColumn="0" w:lastRowLastColumn="0"/>
+        </w:trPr>
+        <w:tc>
+          <w:tcPr>
+            <w:cnfStyle w:val="001000000000" w:firstRow="0" w:lastRow="0" w:firstColumn="1" w:lastColumn="0" w:oddVBand="0" w:evenVBand="0" w:oddHBand="0" w:evenHBand="0" w:firstRowFirstColumn="0" w:firstRowLastColumn="0" w:lastRowFirstColumn="0" w:lastRowLastColumn="0"/>
+            <w:tcW w:w="421" w:type="dxa"/>
+          </w:tcPr>
+          <w:p>
+            <w:r>
+              <w:t>11</w:t>
+            </w:r>
+          </w:p>
+        </w:tc>
+        <w:tc>
+          <w:tcPr>
+            <w:tcW w:w="8595" w:type="dxa"/>
+          </w:tcPr>
+          <w:p>
+            <w:pPr>
+              <w:cnfStyle w:val="000000100000" w:firstRow="0" w:lastRow="0" w:firstColumn="0" w:lastColumn="0" w:oddVBand="0" w:evenVBand="0" w:oddHBand="1" w:evenHBand="0" w:firstRowFirstColumn="0" w:firstRowLastColumn="0" w:lastRowFirstColumn="0" w:lastRowLastColumn="0"/>
+            </w:pPr>
+            <w:r>
+              <w:t>The Admin Assign Performance Review UI leaves the Submit button greyed out if all the fields haven’t been populated.</w:t>
+            </w:r>
+          </w:p>
+        </w:tc>
+      </w:tr>
+      <w:tr>
+        <w:tc>
+          <w:tcPr>
+            <w:cnfStyle w:val="001000000000" w:firstRow="0" w:lastRow="0" w:firstColumn="1" w:lastColumn="0" w:oddVBand="0" w:evenVBand="0" w:oddHBand="0" w:evenHBand="0" w:firstRowFirstColumn="0" w:firstRowLastColumn="0" w:lastRowFirstColumn="0" w:lastRowLastColumn="0"/>
+            <w:tcW w:w="421" w:type="dxa"/>
+          </w:tcPr>
+          <w:p>
+            <w:r>
+              <w:t>12</w:t>
+            </w:r>
+          </w:p>
+        </w:tc>
+        <w:tc>
+          <w:tcPr>
+            <w:tcW w:w="8595" w:type="dxa"/>
+          </w:tcPr>
+          <w:p>
+            <w:pPr>
+              <w:cnfStyle w:val="000000000000" w:firstRow="0" w:lastRow="0" w:firstColumn="0" w:lastColumn="0" w:oddVBand="0" w:evenVBand="0" w:oddHBand="0" w:evenHBand="0" w:firstRowFirstColumn="0" w:firstRowLastColumn="0" w:lastRowFirstColumn="0" w:lastRowLastColumn="0"/>
+            </w:pPr>
+            <w:r>
+              <w:t xml:space="preserve">When entering </w:t>
+            </w:r>
+            <w:r>
+              <w:t>an</w:t>
+            </w:r>
+            <w:r>
+              <w:t xml:space="preserve"> Employee ID on the Admin Assign Performance Review UI, it gets updated to display the Employees Name after clicking out of the box.</w:t>
+            </w:r>
+          </w:p>
+        </w:tc>
+      </w:tr>
+      <w:tr>
+        <w:trPr>
+          <w:cnfStyle w:val="000000100000" w:firstRow="0" w:lastRow="0" w:firstColumn="0" w:lastColumn="0" w:oddVBand="0" w:evenVBand="0" w:oddHBand="1" w:evenHBand="0" w:firstRowFirstColumn="0" w:firstRowLastColumn="0" w:lastRowFirstColumn="0" w:lastRowLastColumn="0"/>
+        </w:trPr>
+        <w:tc>
+          <w:tcPr>
+            <w:cnfStyle w:val="001000000000" w:firstRow="0" w:lastRow="0" w:firstColumn="1" w:lastColumn="0" w:oddVBand="0" w:evenVBand="0" w:oddHBand="0" w:evenHBand="0" w:firstRowFirstColumn="0" w:firstRowLastColumn="0" w:lastRowFirstColumn="0" w:lastRowLastColumn="0"/>
+            <w:tcW w:w="421" w:type="dxa"/>
+          </w:tcPr>
+          <w:p>
+            <w:r>
+              <w:t>13</w:t>
+            </w:r>
+          </w:p>
+        </w:tc>
+        <w:tc>
+          <w:tcPr>
+            <w:tcW w:w="8595" w:type="dxa"/>
+          </w:tcPr>
+          <w:p>
+            <w:pPr>
+              <w:cnfStyle w:val="000000100000" w:firstRow="0" w:lastRow="0" w:firstColumn="0" w:lastColumn="0" w:oddVBand="0" w:evenVBand="0" w:oddHBand="1" w:evenHBand="0" w:firstRowFirstColumn="0" w:firstRowLastColumn="0" w:lastRowFirstColumn="0" w:lastRowLastColumn="0"/>
+            </w:pPr>
+            <w:r>
+              <w:t>A Manager has access to the Admin area, a User does not.</w:t>
             </w:r>
           </w:p>
         </w:tc>

</xml_diff>